<commit_message>
Final documentation + Final presentation
- Documentatie laatste versies
- Finale presentatie
</commit_message>
<xml_diff>
--- a/Documents/ViaSofie.be - Installatiehandleiding V1.0.docx
+++ b/Documents/ViaSofie.be - Installatiehandleiding V1.0.docx
@@ -351,8 +351,13 @@
             <w:jc w:val="center"/>
           </w:pPr>
           <w:r>
-            <w:t>Tim Cocx</w:t>
+            <w:t xml:space="preserve">Tim </w:t>
           </w:r>
+          <w:proofErr w:type="spellStart"/>
+          <w:r>
+            <w:t>Cocx</w:t>
+          </w:r>
+          <w:proofErr w:type="spellEnd"/>
         </w:p>
         <w:p>
           <w:pPr>
@@ -369,8 +374,13 @@
             <w:jc w:val="center"/>
           </w:pPr>
           <w:r>
-            <w:t>Olivier Van Bulck</w:t>
+            <w:t xml:space="preserve">Olivier Van </w:t>
           </w:r>
+          <w:proofErr w:type="spellStart"/>
+          <w:r>
+            <w:t>Bulck</w:t>
+          </w:r>
+          <w:proofErr w:type="spellEnd"/>
         </w:p>
         <w:p>
           <w:pPr>
@@ -378,11 +388,16 @@
             <w:jc w:val="center"/>
           </w:pPr>
           <w:r>
-            <w:t>Michaël Van</w:t>
+            <w:t xml:space="preserve">Michaël </w:t>
+          </w:r>
+          <w:proofErr w:type="spellStart"/>
+          <w:r>
+            <w:t>Van</w:t>
           </w:r>
           <w:r>
             <w:t>derborght</w:t>
           </w:r>
+          <w:proofErr w:type="spellEnd"/>
         </w:p>
         <w:p>
           <w:pPr>
@@ -411,8 +426,13 @@
             <w:jc w:val="center"/>
           </w:pPr>
           <w:r>
-            <w:t>Sofie Andriesen</w:t>
+            <w:t xml:space="preserve">Sofie </w:t>
           </w:r>
+          <w:proofErr w:type="spellStart"/>
+          <w:r>
+            <w:t>Andriesen</w:t>
+          </w:r>
+          <w:proofErr w:type="spellEnd"/>
           <w:r>
             <w:t xml:space="preserve"> – ViaSofie.be</w:t>
           </w:r>
@@ -515,6 +535,7 @@
           <w:sz w:val="32"/>
         </w:rPr>
       </w:pPr>
+      <w:proofErr w:type="spellStart"/>
       <w:r>
         <w:rPr>
           <w:sz w:val="32"/>
@@ -522,6 +543,7 @@
         <w:t>ViaSofie.Be</w:t>
       </w:r>
       <w:bookmarkStart w:id="0" w:name="_Toc453246010"/>
+      <w:proofErr w:type="spellEnd"/>
     </w:p>
     <w:sdt>
       <w:sdtPr>
@@ -576,7 +598,7 @@
           <w:r>
             <w:fldChar w:fldCharType="separate"/>
           </w:r>
-          <w:hyperlink w:anchor="_Toc453540168" w:history="1">
+          <w:hyperlink w:anchor="_Toc454288416" w:history="1">
             <w:r>
               <w:rPr>
                 <w:rStyle w:val="Hyperlink"/>
@@ -618,7 +640,7 @@
                 <w:noProof/>
                 <w:webHidden/>
               </w:rPr>
-              <w:instrText xml:space="preserve"> PAGEREF _Toc453540168 \h </w:instrText>
+              <w:instrText xml:space="preserve"> PAGEREF _Toc454288416 \h </w:instrText>
             </w:r>
             <w:r>
               <w:rPr>
@@ -662,7 +684,7 @@
               <w:lang w:eastAsia="nl-BE"/>
             </w:rPr>
           </w:pPr>
-          <w:hyperlink w:anchor="_Toc453540169" w:history="1">
+          <w:hyperlink w:anchor="_Toc454288417" w:history="1">
             <w:r>
               <w:rPr>
                 <w:rStyle w:val="Hyperlink"/>
@@ -704,7 +726,7 @@
                 <w:noProof/>
                 <w:webHidden/>
               </w:rPr>
-              <w:instrText xml:space="preserve"> PAGEREF _Toc453540169 \h </w:instrText>
+              <w:instrText xml:space="preserve"> PAGEREF _Toc454288417 \h </w:instrText>
             </w:r>
             <w:r>
               <w:rPr>
@@ -748,7 +770,7 @@
               <w:lang w:eastAsia="nl-BE"/>
             </w:rPr>
           </w:pPr>
-          <w:hyperlink w:anchor="_Toc453540170" w:history="1">
+          <w:hyperlink w:anchor="_Toc454288418" w:history="1">
             <w:r>
               <w:rPr>
                 <w:rStyle w:val="Hyperlink"/>
@@ -790,7 +812,7 @@
                 <w:noProof/>
                 <w:webHidden/>
               </w:rPr>
-              <w:instrText xml:space="preserve"> PAGEREF _Toc453540170 \h </w:instrText>
+              <w:instrText xml:space="preserve"> PAGEREF _Toc454288418 \h </w:instrText>
             </w:r>
             <w:r>
               <w:rPr>
@@ -834,7 +856,7 @@
               <w:lang w:eastAsia="nl-BE"/>
             </w:rPr>
           </w:pPr>
-          <w:hyperlink w:anchor="_Toc453540171" w:history="1">
+          <w:hyperlink w:anchor="_Toc454288419" w:history="1">
             <w:r>
               <w:rPr>
                 <w:rStyle w:val="Hyperlink"/>
@@ -876,7 +898,7 @@
                 <w:noProof/>
                 <w:webHidden/>
               </w:rPr>
-              <w:instrText xml:space="preserve"> PAGEREF _Toc453540171 \h </w:instrText>
+              <w:instrText xml:space="preserve"> PAGEREF _Toc454288419 \h </w:instrText>
             </w:r>
             <w:r>
               <w:rPr>
@@ -896,7 +918,7 @@
                 <w:noProof/>
                 <w:webHidden/>
               </w:rPr>
-              <w:t>3</w:t>
+              <w:t>4</w:t>
             </w:r>
             <w:r>
               <w:rPr>
@@ -920,7 +942,7 @@
               <w:lang w:eastAsia="nl-BE"/>
             </w:rPr>
           </w:pPr>
-          <w:hyperlink w:anchor="_Toc453540172" w:history="1">
+          <w:hyperlink w:anchor="_Toc454288420" w:history="1">
             <w:r>
               <w:rPr>
                 <w:rStyle w:val="Hyperlink"/>
@@ -962,7 +984,7 @@
                 <w:noProof/>
                 <w:webHidden/>
               </w:rPr>
-              <w:instrText xml:space="preserve"> PAGEREF _Toc453540172 \h </w:instrText>
+              <w:instrText xml:space="preserve"> PAGEREF _Toc454288420 \h </w:instrText>
             </w:r>
             <w:r>
               <w:rPr>
@@ -982,7 +1004,7 @@
                 <w:noProof/>
                 <w:webHidden/>
               </w:rPr>
-              <w:t>4</w:t>
+              <w:t>5</w:t>
             </w:r>
             <w:r>
               <w:rPr>
@@ -1006,7 +1028,7 @@
               <w:lang w:eastAsia="nl-BE"/>
             </w:rPr>
           </w:pPr>
-          <w:hyperlink w:anchor="_Toc453540173" w:history="1">
+          <w:hyperlink w:anchor="_Toc454288421" w:history="1">
             <w:r>
               <w:rPr>
                 <w:rStyle w:val="Hyperlink"/>
@@ -1048,7 +1070,7 @@
                 <w:noProof/>
                 <w:webHidden/>
               </w:rPr>
-              <w:instrText xml:space="preserve"> PAGEREF _Toc453540173 \h </w:instrText>
+              <w:instrText xml:space="preserve"> PAGEREF _Toc454288421 \h </w:instrText>
             </w:r>
             <w:r>
               <w:rPr>
@@ -1068,7 +1090,7 @@
                 <w:noProof/>
                 <w:webHidden/>
               </w:rPr>
-              <w:t>4</w:t>
+              <w:t>5</w:t>
             </w:r>
             <w:r>
               <w:rPr>
@@ -1092,7 +1114,7 @@
               <w:lang w:eastAsia="nl-BE"/>
             </w:rPr>
           </w:pPr>
-          <w:hyperlink w:anchor="_Toc453540174" w:history="1">
+          <w:hyperlink w:anchor="_Toc454288422" w:history="1">
             <w:r>
               <w:rPr>
                 <w:rStyle w:val="Hyperlink"/>
@@ -1134,7 +1156,7 @@
                 <w:noProof/>
                 <w:webHidden/>
               </w:rPr>
-              <w:instrText xml:space="preserve"> PAGEREF _Toc453540174 \h </w:instrText>
+              <w:instrText xml:space="preserve"> PAGEREF _Toc454288422 \h </w:instrText>
             </w:r>
             <w:r>
               <w:rPr>
@@ -1154,7 +1176,93 @@
                 <w:noProof/>
                 <w:webHidden/>
               </w:rPr>
-              <w:t>4</w:t>
+              <w:t>5</w:t>
+            </w:r>
+            <w:r>
+              <w:rPr>
+                <w:noProof/>
+                <w:webHidden/>
+              </w:rPr>
+              <w:fldChar w:fldCharType="end"/>
+            </w:r>
+          </w:hyperlink>
+        </w:p>
+        <w:p>
+          <w:pPr>
+            <w:pStyle w:val="TOC1"/>
+            <w:tabs>
+              <w:tab w:val="left" w:pos="440"/>
+              <w:tab w:val="right" w:leader="dot" w:pos="9062"/>
+            </w:tabs>
+            <w:rPr>
+              <w:rFonts w:eastAsiaTheme="minorEastAsia"/>
+              <w:noProof/>
+              <w:lang w:eastAsia="nl-BE"/>
+            </w:rPr>
+          </w:pPr>
+          <w:hyperlink w:anchor="_Toc454288423" w:history="1">
+            <w:r>
+              <w:rPr>
+                <w:rStyle w:val="Hyperlink"/>
+                <w:noProof/>
+              </w:rPr>
+              <w:t>8</w:t>
+            </w:r>
+            <w:r>
+              <w:rPr>
+                <w:rFonts w:eastAsiaTheme="minorEastAsia"/>
+                <w:noProof/>
+                <w:lang w:eastAsia="nl-BE"/>
+              </w:rPr>
+              <w:tab/>
+            </w:r>
+            <w:r>
+              <w:rPr>
+                <w:rStyle w:val="Hyperlink"/>
+                <w:noProof/>
+              </w:rPr>
+              <w:t>Datadump maken</w:t>
+            </w:r>
+            <w:r>
+              <w:rPr>
+                <w:noProof/>
+                <w:webHidden/>
+              </w:rPr>
+              <w:tab/>
+            </w:r>
+            <w:r>
+              <w:rPr>
+                <w:noProof/>
+                <w:webHidden/>
+              </w:rPr>
+              <w:fldChar w:fldCharType="begin"/>
+            </w:r>
+            <w:r>
+              <w:rPr>
+                <w:noProof/>
+                <w:webHidden/>
+              </w:rPr>
+              <w:instrText xml:space="preserve"> PAGEREF _Toc454288423 \h </w:instrText>
+            </w:r>
+            <w:r>
+              <w:rPr>
+                <w:noProof/>
+                <w:webHidden/>
+              </w:rPr>
+            </w:r>
+            <w:r>
+              <w:rPr>
+                <w:noProof/>
+                <w:webHidden/>
+              </w:rPr>
+              <w:fldChar w:fldCharType="separate"/>
+            </w:r>
+            <w:r>
+              <w:rPr>
+                <w:noProof/>
+                <w:webHidden/>
+              </w:rPr>
+              <w:t>6</w:t>
             </w:r>
             <w:r>
               <w:rPr>
@@ -1182,7 +1290,7 @@
         <w:pStyle w:val="Heading1"/>
         <w:jc w:val="both"/>
       </w:pPr>
-      <w:bookmarkStart w:id="1" w:name="_Toc453540168"/>
+      <w:bookmarkStart w:id="1" w:name="_Toc454288416"/>
       <w:r>
         <w:t>Voorwaarden</w:t>
       </w:r>
@@ -1196,7 +1304,21 @@
         <w:t xml:space="preserve">Deze handleiding beperkt zich tot </w:t>
       </w:r>
       <w:r>
-        <w:t xml:space="preserve">het configureren van het OS, de webserver en het overzetten van de website uit de publieke github repository. De instructies en commando’s in deze handleiding zijn slechts van toepassing op CentOS7 in combinatie met Apache webserver. </w:t>
+        <w:t xml:space="preserve">het configureren van het OS, de webserver en het overzetten van de website uit de publieke </w:t>
+      </w:r>
+      <w:r>
+        <w:t>GitHub</w:t>
+      </w:r>
+      <w:r>
+        <w:t xml:space="preserve"> </w:t>
+      </w:r>
+      <w:proofErr w:type="spellStart"/>
+      <w:r>
+        <w:t>repository</w:t>
+      </w:r>
+      <w:proofErr w:type="spellEnd"/>
+      <w:r>
+        <w:t xml:space="preserve">. De instructies en commando’s in deze handleiding zijn slechts van toepassing op CentOS7 in combinatie met Apache webserver. </w:t>
       </w:r>
     </w:p>
     <w:p>
@@ -1242,7 +1364,21 @@
         <w:rPr>
           <w:lang w:val="nl-BE"/>
         </w:rPr>
-        <w:t>Toegang tot de server over SSH (PuTTy cliënt) werd aangeboden door de hosting.</w:t>
+        <w:t>Toegang tot de server over SSH (</w:t>
+      </w:r>
+      <w:proofErr w:type="spellStart"/>
+      <w:r>
+        <w:rPr>
+          <w:lang w:val="nl-BE"/>
+        </w:rPr>
+        <w:t>PuTTy</w:t>
+      </w:r>
+      <w:proofErr w:type="spellEnd"/>
+      <w:r>
+        <w:rPr>
+          <w:lang w:val="nl-BE"/>
+        </w:rPr>
+        <w:t xml:space="preserve"> cliënt) werd aangeboden door de hosting.</w:t>
       </w:r>
     </w:p>
     <w:p>
@@ -1293,7 +1429,7 @@
         <w:pStyle w:val="Heading1"/>
         <w:jc w:val="both"/>
       </w:pPr>
-      <w:bookmarkStart w:id="2" w:name="_Toc453540169"/>
+      <w:bookmarkStart w:id="2" w:name="_Toc454288417"/>
       <w:r>
         <w:lastRenderedPageBreak/>
         <w:t>Configuratie CentOS7</w:t>
@@ -1324,7 +1460,35 @@
         <w:rPr>
           <w:lang w:val="nl-BE"/>
         </w:rPr>
-        <w:t>Connecteer met een SSH client (PuTTy) naar de server. *</w:t>
+        <w:t xml:space="preserve">Connecteer met een SSH </w:t>
+      </w:r>
+      <w:proofErr w:type="spellStart"/>
+      <w:r>
+        <w:rPr>
+          <w:lang w:val="nl-BE"/>
+        </w:rPr>
+        <w:t>client</w:t>
+      </w:r>
+      <w:proofErr w:type="spellEnd"/>
+      <w:r>
+        <w:rPr>
+          <w:lang w:val="nl-BE"/>
+        </w:rPr>
+        <w:t xml:space="preserve"> (</w:t>
+      </w:r>
+      <w:proofErr w:type="spellStart"/>
+      <w:r>
+        <w:rPr>
+          <w:lang w:val="nl-BE"/>
+        </w:rPr>
+        <w:t>PuTTy</w:t>
+      </w:r>
+      <w:proofErr w:type="spellEnd"/>
+      <w:r>
+        <w:rPr>
+          <w:lang w:val="nl-BE"/>
+        </w:rPr>
+        <w:t>) naar de server. *</w:t>
       </w:r>
     </w:p>
     <w:p>
@@ -1385,8 +1549,16 @@
             <w:vAlign w:val="center"/>
           </w:tcPr>
           <w:p>
-            <w:r>
-              <w:t>yum -y Update</w:t>
+            <w:proofErr w:type="spellStart"/>
+            <w:r>
+              <w:t>yum</w:t>
+            </w:r>
+            <w:proofErr w:type="spellEnd"/>
+            <w:r>
+              <w:t xml:space="preserve"> -y u</w:t>
+            </w:r>
+            <w:r>
+              <w:t>pdate</w:t>
             </w:r>
           </w:p>
         </w:tc>
@@ -1422,9 +1594,38 @@
             <w:vAlign w:val="center"/>
           </w:tcPr>
           <w:p>
-            <w:r>
-              <w:t>yum install httpd</w:t>
-            </w:r>
+            <w:proofErr w:type="spellStart"/>
+            <w:r>
+              <w:t>yum</w:t>
+            </w:r>
+            <w:proofErr w:type="spellEnd"/>
+            <w:r>
+              <w:t xml:space="preserve"> </w:t>
+            </w:r>
+            <w:proofErr w:type="spellStart"/>
+            <w:r>
+              <w:t>install</w:t>
+            </w:r>
+            <w:proofErr w:type="spellEnd"/>
+            <w:r>
+              <w:t xml:space="preserve"> </w:t>
+            </w:r>
+            <w:r>
+              <w:t xml:space="preserve">-y </w:t>
+            </w:r>
+            <w:proofErr w:type="spellStart"/>
+            <w:r>
+              <w:t>httpd</w:t>
+            </w:r>
+            <w:proofErr w:type="spellEnd"/>
+            <w:r>
+              <w:t xml:space="preserve"> </w:t>
+            </w:r>
+            <w:proofErr w:type="spellStart"/>
+            <w:r>
+              <w:t>mod_wsgi</w:t>
+            </w:r>
+            <w:proofErr w:type="spellEnd"/>
           </w:p>
         </w:tc>
         <w:tc>
@@ -1459,9 +1660,38 @@
             <w:vAlign w:val="center"/>
           </w:tcPr>
           <w:p>
-            <w:r>
-              <w:t>yum install mariadb-server mariadb</w:t>
-            </w:r>
+            <w:proofErr w:type="spellStart"/>
+            <w:r>
+              <w:t>yum</w:t>
+            </w:r>
+            <w:proofErr w:type="spellEnd"/>
+            <w:r>
+              <w:t xml:space="preserve"> </w:t>
+            </w:r>
+            <w:proofErr w:type="spellStart"/>
+            <w:r>
+              <w:t>install</w:t>
+            </w:r>
+            <w:proofErr w:type="spellEnd"/>
+            <w:r>
+              <w:t xml:space="preserve"> -y</w:t>
+            </w:r>
+            <w:r>
+              <w:t xml:space="preserve"> </w:t>
+            </w:r>
+            <w:proofErr w:type="spellStart"/>
+            <w:r>
+              <w:t>mariadb</w:t>
+            </w:r>
+            <w:proofErr w:type="spellEnd"/>
+            <w:r>
+              <w:t xml:space="preserve">-server </w:t>
+            </w:r>
+            <w:proofErr w:type="spellStart"/>
+            <w:r>
+              <w:t>mariadb</w:t>
+            </w:r>
+            <w:proofErr w:type="spellEnd"/>
           </w:p>
         </w:tc>
         <w:tc>
@@ -1496,8 +1726,27 @@
             <w:vAlign w:val="center"/>
           </w:tcPr>
           <w:p>
-            <w:r>
-              <w:t>yum install git</w:t>
+            <w:proofErr w:type="spellStart"/>
+            <w:r>
+              <w:t>yum</w:t>
+            </w:r>
+            <w:proofErr w:type="spellEnd"/>
+            <w:r>
+              <w:t xml:space="preserve"> </w:t>
+            </w:r>
+            <w:proofErr w:type="spellStart"/>
+            <w:r>
+              <w:t>install</w:t>
+            </w:r>
+            <w:proofErr w:type="spellEnd"/>
+            <w:r>
+              <w:t xml:space="preserve"> </w:t>
+            </w:r>
+            <w:r>
+              <w:t xml:space="preserve">-y </w:t>
+            </w:r>
+            <w:r>
+              <w:t>git</w:t>
             </w:r>
           </w:p>
         </w:tc>
@@ -1533,15 +1782,32 @@
             <w:vAlign w:val="center"/>
           </w:tcPr>
           <w:p>
-            <w:r>
-              <w:t>yum install epel-release</w:t>
-            </w:r>
+            <w:proofErr w:type="spellStart"/>
+            <w:r>
+              <w:t>Yum</w:t>
+            </w:r>
+            <w:proofErr w:type="spellEnd"/>
+            <w:r>
+              <w:t xml:space="preserve"> </w:t>
+            </w:r>
+            <w:proofErr w:type="spellStart"/>
+            <w:r>
+              <w:t>install</w:t>
+            </w:r>
+            <w:proofErr w:type="spellEnd"/>
+            <w:r>
+              <w:t xml:space="preserve"> -y </w:t>
+            </w:r>
+            <w:proofErr w:type="spellStart"/>
+            <w:r>
+              <w:t>gcc</w:t>
+            </w:r>
+            <w:proofErr w:type="spellEnd"/>
           </w:p>
         </w:tc>
         <w:tc>
           <w:tcPr>
             <w:tcW w:w="2830" w:type="dxa"/>
-            <w:vMerge w:val="restart"/>
             <w:shd w:val="clear" w:color="auto" w:fill="D9D9D9" w:themeFill="background1" w:themeFillShade="D9"/>
             <w:vAlign w:val="center"/>
           </w:tcPr>
@@ -1555,19 +1821,7 @@
               <w:rPr>
                 <w:b/>
               </w:rPr>
-              <w:t xml:space="preserve">Installeren van dependencies voor </w:t>
-            </w:r>
-            <w:r>
-              <w:rPr>
-                <w:b/>
-              </w:rPr>
-              <w:br/>
-            </w:r>
-            <w:r>
-              <w:rPr>
-                <w:b/>
-              </w:rPr>
-              <w:t>python / django</w:t>
+              <w:t>Installeer de C compiler</w:t>
             </w:r>
           </w:p>
         </w:tc>
@@ -1583,8 +1837,123 @@
             <w:vAlign w:val="center"/>
           </w:tcPr>
           <w:p>
-            <w:r>
-              <w:t>yum install python-pip httpd mod_wsgi</w:t>
+            <w:proofErr w:type="spellStart"/>
+            <w:r>
+              <w:t>yum</w:t>
+            </w:r>
+            <w:proofErr w:type="spellEnd"/>
+            <w:r>
+              <w:t xml:space="preserve"> </w:t>
+            </w:r>
+            <w:proofErr w:type="spellStart"/>
+            <w:r>
+              <w:t>install</w:t>
+            </w:r>
+            <w:proofErr w:type="spellEnd"/>
+            <w:r>
+              <w:t xml:space="preserve"> </w:t>
+            </w:r>
+            <w:r>
+              <w:t xml:space="preserve">-y </w:t>
+            </w:r>
+            <w:proofErr w:type="spellStart"/>
+            <w:r>
+              <w:t>epel</w:t>
+            </w:r>
+            <w:proofErr w:type="spellEnd"/>
+            <w:r>
+              <w:t>-release</w:t>
+            </w:r>
+          </w:p>
+        </w:tc>
+        <w:tc>
+          <w:tcPr>
+            <w:tcW w:w="2830" w:type="dxa"/>
+            <w:vMerge w:val="restart"/>
+            <w:shd w:val="clear" w:color="auto" w:fill="D9D9D9" w:themeFill="background1" w:themeFillShade="D9"/>
+            <w:vAlign w:val="center"/>
+          </w:tcPr>
+          <w:p>
+            <w:pPr>
+              <w:rPr>
+                <w:b/>
+              </w:rPr>
+            </w:pPr>
+            <w:r>
+              <w:rPr>
+                <w:b/>
+              </w:rPr>
+              <w:t xml:space="preserve">Installeren van </w:t>
+            </w:r>
+            <w:proofErr w:type="spellStart"/>
+            <w:r>
+              <w:rPr>
+                <w:b/>
+              </w:rPr>
+              <w:t>dependencies</w:t>
+            </w:r>
+            <w:proofErr w:type="spellEnd"/>
+            <w:r>
+              <w:rPr>
+                <w:b/>
+              </w:rPr>
+              <w:t xml:space="preserve"> voor </w:t>
+            </w:r>
+            <w:r>
+              <w:rPr>
+                <w:b/>
+              </w:rPr>
+              <w:br/>
+            </w:r>
+            <w:r>
+              <w:rPr>
+                <w:b/>
+              </w:rPr>
+              <w:t xml:space="preserve">python / </w:t>
+            </w:r>
+            <w:proofErr w:type="spellStart"/>
+            <w:r>
+              <w:rPr>
+                <w:b/>
+              </w:rPr>
+              <w:t>django</w:t>
+            </w:r>
+            <w:proofErr w:type="spellEnd"/>
+          </w:p>
+        </w:tc>
+      </w:tr>
+      <w:tr>
+        <w:trPr>
+          <w:trHeight w:val="567"/>
+        </w:trPr>
+        <w:tc>
+          <w:tcPr>
+            <w:tcW w:w="6345" w:type="dxa"/>
+            <w:shd w:val="clear" w:color="auto" w:fill="D9D9D9" w:themeFill="background1" w:themeFillShade="D9"/>
+            <w:vAlign w:val="center"/>
+          </w:tcPr>
+          <w:p>
+            <w:proofErr w:type="spellStart"/>
+            <w:r>
+              <w:t>yum</w:t>
+            </w:r>
+            <w:proofErr w:type="spellEnd"/>
+            <w:r>
+              <w:t xml:space="preserve"> </w:t>
+            </w:r>
+            <w:proofErr w:type="spellStart"/>
+            <w:r>
+              <w:t>install</w:t>
+            </w:r>
+            <w:proofErr w:type="spellEnd"/>
+            <w:r>
+              <w:t xml:space="preserve"> </w:t>
+            </w:r>
+            <w:r>
+              <w:t xml:space="preserve">-y </w:t>
+            </w:r>
+            <w:r>
+              <w:t>python-pip</w:t>
             </w:r>
           </w:p>
         </w:tc>
@@ -1608,11 +1977,59 @@
             <w:vAlign w:val="center"/>
           </w:tcPr>
           <w:p>
-            <w:r>
-              <w:t xml:space="preserve">yum install </w:t>
-            </w:r>
-            <w:r>
-              <w:t>python-dev python-mysqldb libjpeg-dev zlib1g-dev</w:t>
+            <w:proofErr w:type="spellStart"/>
+            <w:r>
+              <w:t>yum</w:t>
+            </w:r>
+            <w:proofErr w:type="spellEnd"/>
+            <w:r>
+              <w:t xml:space="preserve"> </w:t>
+            </w:r>
+            <w:proofErr w:type="spellStart"/>
+            <w:r>
+              <w:t>install</w:t>
+            </w:r>
+            <w:proofErr w:type="spellEnd"/>
+            <w:r>
+              <w:t xml:space="preserve"> </w:t>
+            </w:r>
+            <w:r>
+              <w:t xml:space="preserve">-y </w:t>
+            </w:r>
+            <w:r>
+              <w:t>python-</w:t>
+            </w:r>
+            <w:proofErr w:type="spellStart"/>
+            <w:r>
+              <w:t>devel</w:t>
+            </w:r>
+            <w:proofErr w:type="spellEnd"/>
+            <w:r>
+              <w:t xml:space="preserve"> </w:t>
+            </w:r>
+            <w:proofErr w:type="spellStart"/>
+            <w:r>
+              <w:t>libjpeg-devel</w:t>
+            </w:r>
+            <w:proofErr w:type="spellEnd"/>
+            <w:r>
+              <w:t xml:space="preserve"> </w:t>
+            </w:r>
+            <w:proofErr w:type="spellStart"/>
+            <w:r>
+              <w:t>zlib-devel</w:t>
+            </w:r>
+            <w:proofErr w:type="spellEnd"/>
+            <w:r>
+              <w:t xml:space="preserve"> </w:t>
+            </w:r>
+            <w:proofErr w:type="spellStart"/>
+            <w:r>
+              <w:t>MySql</w:t>
+            </w:r>
+            <w:proofErr w:type="spellEnd"/>
+            <w:r>
+              <w:t>-python</w:t>
             </w:r>
           </w:p>
         </w:tc>
@@ -1631,7 +2048,7 @@
         <w:pStyle w:val="Heading1"/>
         <w:jc w:val="both"/>
       </w:pPr>
-      <w:bookmarkStart w:id="3" w:name="_Toc453540170"/>
+      <w:bookmarkStart w:id="3" w:name="_Toc454288418"/>
       <w:r>
         <w:t>Configuratie Firewall</w:t>
       </w:r>
@@ -1642,7 +2059,23 @@
         <w:jc w:val="both"/>
       </w:pPr>
       <w:r>
-        <w:t>Volgende stappen zijn essentieel voor het juist configureren van de firewall. Dit zorgt ervoor dat de juiste applicaties worden doorgelaten in de firewall. Http, https, ssh-protocollen krijgen toegang.</w:t>
+        <w:t xml:space="preserve">Volgende stappen zijn essentieel voor het juist configureren van de firewall. Dit zorgt ervoor dat de juiste applicaties worden doorgelaten in de firewall. Http, </w:t>
+      </w:r>
+      <w:proofErr w:type="spellStart"/>
+      <w:r>
+        <w:t>https</w:t>
+      </w:r>
+      <w:proofErr w:type="spellEnd"/>
+      <w:r>
+        <w:t xml:space="preserve">, </w:t>
+      </w:r>
+      <w:proofErr w:type="spellStart"/>
+      <w:r>
+        <w:t>ssh</w:t>
+      </w:r>
+      <w:proofErr w:type="spellEnd"/>
+      <w:r>
+        <w:t>-protocollen krijgen toegang.</w:t>
       </w:r>
     </w:p>
     <w:tbl>
@@ -1675,9 +2108,19 @@
             <w:vAlign w:val="center"/>
           </w:tcPr>
           <w:p>
-            <w:r>
-              <w:t>systemctl start firewalld</w:t>
-            </w:r>
+            <w:proofErr w:type="spellStart"/>
+            <w:r>
+              <w:t>systemctl</w:t>
+            </w:r>
+            <w:proofErr w:type="spellEnd"/>
+            <w:r>
+              <w:t xml:space="preserve"> start </w:t>
+            </w:r>
+            <w:proofErr w:type="spellStart"/>
+            <w:r>
+              <w:t>firewalld</w:t>
+            </w:r>
+            <w:proofErr w:type="spellEnd"/>
           </w:p>
         </w:tc>
       </w:tr>
@@ -1693,11 +2136,29 @@
           </w:tcPr>
           <w:p>
             <w:r>
-              <w:t>firewall-cmd --permanent --add-service=</w:t>
-            </w:r>
+              <w:t>firewall-</w:t>
+            </w:r>
+            <w:proofErr w:type="spellStart"/>
+            <w:r>
+              <w:t>cmd</w:t>
+            </w:r>
+            <w:proofErr w:type="spellEnd"/>
+            <w:r>
+              <w:t xml:space="preserve"> --permanent --</w:t>
+            </w:r>
+            <w:proofErr w:type="spellStart"/>
+            <w:r>
+              <w:t>add</w:t>
+            </w:r>
+            <w:proofErr w:type="spellEnd"/>
+            <w:r>
+              <w:t>-service=</w:t>
+            </w:r>
+            <w:proofErr w:type="spellStart"/>
             <w:r>
               <w:t>ssh</w:t>
             </w:r>
+            <w:proofErr w:type="spellEnd"/>
           </w:p>
         </w:tc>
       </w:tr>
@@ -1713,7 +2174,23 @@
           </w:tcPr>
           <w:p>
             <w:r>
-              <w:t>firewall-cmd --permanent --add-service=http</w:t>
+              <w:t>firewall-</w:t>
+            </w:r>
+            <w:proofErr w:type="spellStart"/>
+            <w:r>
+              <w:t>cmd</w:t>
+            </w:r>
+            <w:proofErr w:type="spellEnd"/>
+            <w:r>
+              <w:t xml:space="preserve"> --permanent --</w:t>
+            </w:r>
+            <w:proofErr w:type="spellStart"/>
+            <w:r>
+              <w:t>add</w:t>
+            </w:r>
+            <w:proofErr w:type="spellEnd"/>
+            <w:r>
+              <w:t>-service=http</w:t>
             </w:r>
           </w:p>
         </w:tc>
@@ -1730,8 +2207,29 @@
           </w:tcPr>
           <w:p>
             <w:r>
-              <w:t>firewall-cmd --permanent --add-service=https</w:t>
-            </w:r>
+              <w:t>firewall-</w:t>
+            </w:r>
+            <w:proofErr w:type="spellStart"/>
+            <w:r>
+              <w:t>cmd</w:t>
+            </w:r>
+            <w:proofErr w:type="spellEnd"/>
+            <w:r>
+              <w:t xml:space="preserve"> --permanent --</w:t>
+            </w:r>
+            <w:proofErr w:type="spellStart"/>
+            <w:r>
+              <w:t>add</w:t>
+            </w:r>
+            <w:proofErr w:type="spellEnd"/>
+            <w:r>
+              <w:t>-service=</w:t>
+            </w:r>
+            <w:proofErr w:type="spellStart"/>
+            <w:r>
+              <w:t>https</w:t>
+            </w:r>
+            <w:proofErr w:type="spellEnd"/>
           </w:p>
         </w:tc>
       </w:tr>
@@ -1747,7 +2245,15 @@
           </w:tcPr>
           <w:p>
             <w:r>
-              <w:t>firewall-cmd --get-services</w:t>
+              <w:t>firewall-</w:t>
+            </w:r>
+            <w:proofErr w:type="spellStart"/>
+            <w:r>
+              <w:t>cmd</w:t>
+            </w:r>
+            <w:proofErr w:type="spellEnd"/>
+            <w:r>
+              <w:t xml:space="preserve"> --get-services</w:t>
             </w:r>
           </w:p>
         </w:tc>
@@ -1764,8 +2270,21 @@
           </w:tcPr>
           <w:p>
             <w:r>
-              <w:t>firewall-cmd --permanent --list-all</w:t>
-            </w:r>
+              <w:t>firewall-</w:t>
+            </w:r>
+            <w:proofErr w:type="spellStart"/>
+            <w:r>
+              <w:t>cmd</w:t>
+            </w:r>
+            <w:proofErr w:type="spellEnd"/>
+            <w:r>
+              <w:t xml:space="preserve"> --permanent --list-</w:t>
+            </w:r>
+            <w:proofErr w:type="spellStart"/>
+            <w:r>
+              <w:t>all</w:t>
+            </w:r>
+            <w:proofErr w:type="spellEnd"/>
           </w:p>
         </w:tc>
       </w:tr>
@@ -1780,15 +2299,27 @@
             <w:vAlign w:val="center"/>
           </w:tcPr>
           <w:p>
-            <w:r>
-              <w:t xml:space="preserve">firewall-cmd </w:t>
-            </w:r>
-            <w:r>
-              <w:t>–</w:t>
-            </w:r>
-            <w:r>
-              <w:t>reload</w:t>
-            </w:r>
+            <w:proofErr w:type="spellStart"/>
+            <w:r>
+              <w:t>systemctl</w:t>
+            </w:r>
+            <w:proofErr w:type="spellEnd"/>
+            <w:r>
+              <w:t xml:space="preserve"> </w:t>
+            </w:r>
+            <w:proofErr w:type="spellStart"/>
+            <w:r>
+              <w:t>enable</w:t>
+            </w:r>
+            <w:proofErr w:type="spellEnd"/>
+            <w:r>
+              <w:t xml:space="preserve"> </w:t>
+            </w:r>
+            <w:proofErr w:type="spellStart"/>
+            <w:r>
+              <w:t>firewalld</w:t>
+            </w:r>
+            <w:proofErr w:type="spellEnd"/>
           </w:p>
         </w:tc>
       </w:tr>
@@ -1804,36 +2335,49 @@
           </w:tcPr>
           <w:p>
             <w:r>
-              <w:t>systemctl enable firewalld</w:t>
-            </w:r>
+              <w:t>firewall-</w:t>
+            </w:r>
+            <w:proofErr w:type="spellStart"/>
+            <w:r>
+              <w:t>cmd</w:t>
+            </w:r>
+            <w:proofErr w:type="spellEnd"/>
+            <w:r>
+              <w:t xml:space="preserve"> --zone=public --</w:t>
+            </w:r>
+            <w:proofErr w:type="spellStart"/>
+            <w:r>
+              <w:t>add</w:t>
+            </w:r>
+            <w:proofErr w:type="spellEnd"/>
+            <w:r>
+              <w:t>-port=80/</w:t>
+            </w:r>
+            <w:proofErr w:type="spellStart"/>
+            <w:r>
+              <w:t>tcp</w:t>
+            </w:r>
+            <w:proofErr w:type="spellEnd"/>
           </w:p>
         </w:tc>
       </w:tr>
     </w:tbl>
     <w:p>
       <w:pPr>
-        <w:rPr>
-          <w:rFonts w:asciiTheme="majorHAnsi" w:eastAsiaTheme="majorEastAsia" w:hAnsiTheme="majorHAnsi" w:cstheme="majorBidi"/>
-          <w:color w:val="365F91" w:themeColor="accent1" w:themeShade="BF"/>
-          <w:sz w:val="28"/>
-          <w:szCs w:val="28"/>
-        </w:rPr>
-      </w:pPr>
-      <w:bookmarkStart w:id="4" w:name="_Toc453540171"/>
-      <w:r>
-        <w:br w:type="page"/>
-      </w:r>
-    </w:p>
-    <w:p>
-      <w:pPr>
         <w:pStyle w:val="Heading1"/>
         <w:jc w:val="both"/>
       </w:pPr>
+      <w:bookmarkStart w:id="4" w:name="_Toc454288419"/>
       <w:r>
         <w:lastRenderedPageBreak/>
-        <w:t>Configuratie MySQL</w:t>
+        <w:t xml:space="preserve">Configuratie </w:t>
+      </w:r>
+      <w:proofErr w:type="spellStart"/>
+      <w:r>
+        <w:t>MySQL</w:t>
       </w:r>
       <w:bookmarkEnd w:id="4"/>
+      <w:proofErr w:type="spellEnd"/>
     </w:p>
     <w:p>
       <w:r>
@@ -1882,9 +2426,19 @@
             <w:pPr>
               <w:jc w:val="both"/>
             </w:pPr>
-            <w:r>
-              <w:t>systemctl start mariadb</w:t>
-            </w:r>
+            <w:proofErr w:type="spellStart"/>
+            <w:r>
+              <w:t>systemctl</w:t>
+            </w:r>
+            <w:proofErr w:type="spellEnd"/>
+            <w:r>
+              <w:t xml:space="preserve"> start </w:t>
+            </w:r>
+            <w:proofErr w:type="spellStart"/>
+            <w:r>
+              <w:t>mariadb</w:t>
+            </w:r>
+            <w:proofErr w:type="spellEnd"/>
           </w:p>
         </w:tc>
       </w:tr>
@@ -1902,15 +2456,16 @@
             <w:pPr>
               <w:jc w:val="both"/>
             </w:pPr>
+            <w:proofErr w:type="spellStart"/>
             <w:r>
               <w:t>mysql_secure_installation</w:t>
             </w:r>
+            <w:proofErr w:type="spellEnd"/>
           </w:p>
         </w:tc>
       </w:tr>
     </w:tbl>
     <w:p>
-      <w:bookmarkStart w:id="5" w:name="_Toc453540172"/>
       <w:r>
         <w:t>Na deze stap moet u enkele gegevens invoeren:</w:t>
       </w:r>
@@ -1922,10 +2477,10 @@
           <w:lang w:eastAsia="nl-BE"/>
         </w:rPr>
         <w:drawing>
-          <wp:inline distT="0" distB="0" distL="0" distR="0">
-            <wp:extent cx="5648325" cy="2043409"/>
+          <wp:inline distT="0" distB="0" distL="0" distR="0" wp14:anchorId="41C444F7" wp14:editId="21967E8B">
+            <wp:extent cx="5743575" cy="7106395"/>
             <wp:effectExtent l="0" t="0" r="0" b="0"/>
-            <wp:docPr id="1" name="Picture 1"/>
+            <wp:docPr id="2" name="Picture 2"/>
             <wp:cNvGraphicFramePr>
               <a:graphicFrameLocks xmlns:a="http://schemas.openxmlformats.org/drawingml/2006/main" noChangeAspect="1"/>
             </wp:cNvGraphicFramePr>
@@ -1933,10 +2488,10 @@
               <a:graphicData uri="http://schemas.openxmlformats.org/drawingml/2006/picture">
                 <pic:pic xmlns:pic="http://schemas.openxmlformats.org/drawingml/2006/picture">
                   <pic:nvPicPr>
-                    <pic:cNvPr id="1" name="MySQL-Secure Installation.PNG"/>
+                    <pic:cNvPr id="2" name="MySQL-Secure Installation.PNG"/>
                     <pic:cNvPicPr/>
                   </pic:nvPicPr>
-                  <pic:blipFill>
+                  <pic:blipFill rotWithShape="1">
                     <a:blip r:embed="rId9">
                       <a:extLst>
                         <a:ext uri="{28A0092B-C50C-407E-A947-70E740481C1C}">
@@ -1944,18 +2499,25 @@
                         </a:ext>
                       </a:extLst>
                     </a:blip>
-                    <a:stretch>
-                      <a:fillRect/>
-                    </a:stretch>
+                    <a:srcRect t="390"/>
+                    <a:stretch/>
                   </pic:blipFill>
-                  <pic:spPr>
+                  <pic:spPr bwMode="auto">
                     <a:xfrm>
                       <a:off x="0" y="0"/>
-                      <a:ext cx="5662379" cy="2048494"/>
+                      <a:ext cx="5744377" cy="7107387"/>
                     </a:xfrm>
                     <a:prstGeom prst="rect">
                       <a:avLst/>
                     </a:prstGeom>
+                    <a:ln>
+                      <a:noFill/>
+                    </a:ln>
+                    <a:extLst>
+                      <a:ext uri="{53640926-AAD7-44D8-BBD7-CCE9431645EC}">
+                        <a14:shadowObscured xmlns:a14="http://schemas.microsoft.com/office/drawing/2010/main"/>
+                      </a:ext>
+                    </a:extLst>
                   </pic:spPr>
                 </pic:pic>
               </a:graphicData>
@@ -1969,7 +2531,27 @@
         <w:jc w:val="both"/>
       </w:pPr>
       <w:r>
+        <w:lastRenderedPageBreak/>
         <w:t>Onthoud het opgegeven wachtwoord voor de ‘root’ user. Dit heeft u nodig in de volgende stappen.</w:t>
+      </w:r>
+    </w:p>
+    <w:p>
+      <w:pPr>
+        <w:pStyle w:val="ListParagraph"/>
+        <w:numPr>
+          <w:ilvl w:val="0"/>
+          <w:numId w:val="25"/>
+        </w:numPr>
+        <w:jc w:val="both"/>
+        <w:rPr>
+          <w:lang w:val="nl-BE"/>
+        </w:rPr>
+      </w:pPr>
+      <w:r>
+        <w:rPr>
+          <w:lang w:val="nl-BE"/>
+        </w:rPr>
+        <w:t xml:space="preserve">In de screenshot zijn alle standard waarden correct ingevuld. </w:t>
       </w:r>
     </w:p>
     <w:tbl>
@@ -2005,9 +2587,27 @@
             <w:pPr>
               <w:jc w:val="both"/>
             </w:pPr>
-            <w:r>
-              <w:t>systemctl enable mariadb.service</w:t>
-            </w:r>
+            <w:proofErr w:type="spellStart"/>
+            <w:r>
+              <w:t>systemctl</w:t>
+            </w:r>
+            <w:proofErr w:type="spellEnd"/>
+            <w:r>
+              <w:t xml:space="preserve"> </w:t>
+            </w:r>
+            <w:proofErr w:type="spellStart"/>
+            <w:r>
+              <w:t>enable</w:t>
+            </w:r>
+            <w:proofErr w:type="spellEnd"/>
+            <w:r>
+              <w:t xml:space="preserve"> </w:t>
+            </w:r>
+            <w:proofErr w:type="spellStart"/>
+            <w:r>
+              <w:t>mariadb.service</w:t>
+            </w:r>
+            <w:proofErr w:type="spellEnd"/>
           </w:p>
         </w:tc>
       </w:tr>
@@ -2022,8 +2622,13 @@
             <w:vAlign w:val="center"/>
           </w:tcPr>
           <w:p>
-            <w:r>
-              <w:t xml:space="preserve">mysql -u root </w:t>
+            <w:proofErr w:type="spellStart"/>
+            <w:r>
+              <w:t>mysql</w:t>
+            </w:r>
+            <w:proofErr w:type="spellEnd"/>
+            <w:r>
+              <w:t xml:space="preserve"> -u root </w:t>
             </w:r>
             <w:r>
               <w:t>–</w:t>
@@ -2073,9 +2678,11 @@
             <w:r>
               <w:t xml:space="preserve">CREATE DATABASE </w:t>
             </w:r>
+            <w:proofErr w:type="spellStart"/>
             <w:r>
               <w:t>viasofie</w:t>
             </w:r>
+            <w:proofErr w:type="spellEnd"/>
             <w:r>
               <w:t>;</w:t>
             </w:r>
@@ -2105,6 +2712,7 @@
         <w:pStyle w:val="Heading1"/>
         <w:jc w:val="both"/>
       </w:pPr>
+      <w:bookmarkStart w:id="5" w:name="_Toc454288420"/>
       <w:r>
         <w:t>Configuratie Apache</w:t>
       </w:r>
@@ -2115,7 +2723,23 @@
         <w:jc w:val="both"/>
       </w:pPr>
       <w:r>
-        <w:t>Als webserver hebben we gekozen voor Apache. Op CentOS is dit de httpd package die eerder werd geïnstalleerd in deze handleiding.</w:t>
+        <w:t xml:space="preserve">Als webserver hebben we gekozen voor Apache. Op </w:t>
+      </w:r>
+      <w:proofErr w:type="spellStart"/>
+      <w:r>
+        <w:t>CentOS</w:t>
+      </w:r>
+      <w:proofErr w:type="spellEnd"/>
+      <w:r>
+        <w:t xml:space="preserve"> is dit de </w:t>
+      </w:r>
+      <w:proofErr w:type="spellStart"/>
+      <w:r>
+        <w:t>httpd</w:t>
+      </w:r>
+      <w:proofErr w:type="spellEnd"/>
+      <w:r>
+        <w:t xml:space="preserve"> package die eerder werd geïnstalleerd in deze handleiding.</w:t>
       </w:r>
     </w:p>
     <w:p>
@@ -2165,9 +2789,19 @@
             <w:pPr>
               <w:jc w:val="both"/>
             </w:pPr>
-            <w:r>
-              <w:t>systemctl start httpd.service</w:t>
-            </w:r>
+            <w:proofErr w:type="spellStart"/>
+            <w:r>
+              <w:t>systemctl</w:t>
+            </w:r>
+            <w:proofErr w:type="spellEnd"/>
+            <w:r>
+              <w:t xml:space="preserve"> start </w:t>
+            </w:r>
+            <w:proofErr w:type="spellStart"/>
+            <w:r>
+              <w:t>httpd.service</w:t>
+            </w:r>
+            <w:proofErr w:type="spellEnd"/>
           </w:p>
         </w:tc>
       </w:tr>
@@ -2185,33 +2819,37 @@
             <w:pPr>
               <w:jc w:val="both"/>
             </w:pPr>
-            <w:r>
-              <w:t>systemctl enable httpd.service</w:t>
-            </w:r>
+            <w:proofErr w:type="spellStart"/>
+            <w:r>
+              <w:t>systemctl</w:t>
+            </w:r>
+            <w:proofErr w:type="spellEnd"/>
+            <w:r>
+              <w:t xml:space="preserve"> </w:t>
+            </w:r>
+            <w:proofErr w:type="spellStart"/>
+            <w:r>
+              <w:t>enable</w:t>
+            </w:r>
+            <w:proofErr w:type="spellEnd"/>
+            <w:r>
+              <w:t xml:space="preserve"> </w:t>
+            </w:r>
+            <w:proofErr w:type="spellStart"/>
+            <w:r>
+              <w:t>httpd.service</w:t>
+            </w:r>
+            <w:proofErr w:type="spellEnd"/>
           </w:p>
         </w:tc>
       </w:tr>
     </w:tbl>
     <w:p>
       <w:pPr>
-        <w:rPr>
-          <w:rFonts w:asciiTheme="majorHAnsi" w:eastAsiaTheme="majorEastAsia" w:hAnsiTheme="majorHAnsi" w:cstheme="majorBidi"/>
-          <w:color w:val="365F91" w:themeColor="accent1" w:themeShade="BF"/>
-          <w:sz w:val="28"/>
-          <w:szCs w:val="28"/>
-        </w:rPr>
-      </w:pPr>
-      <w:bookmarkStart w:id="6" w:name="_Toc453540173"/>
+        <w:pStyle w:val="Heading1"/>
+      </w:pPr>
+      <w:bookmarkStart w:id="6" w:name="_Toc454288421"/>
       <w:r>
-        <w:br w:type="page"/>
-      </w:r>
-    </w:p>
-    <w:p>
-      <w:pPr>
-        <w:pStyle w:val="Heading1"/>
-      </w:pPr>
-      <w:r>
-        <w:lastRenderedPageBreak/>
         <w:t>Configuratie Django</w:t>
       </w:r>
       <w:bookmarkEnd w:id="6"/>
@@ -2221,7 +2859,15 @@
         <w:jc w:val="both"/>
       </w:pPr>
       <w:r>
-        <w:t xml:space="preserve">In deze sectie wordt de configuratie van het Django framework </w:t>
+        <w:t xml:space="preserve">In deze sectie wordt de configuratie van het Django </w:t>
+      </w:r>
+      <w:proofErr w:type="spellStart"/>
+      <w:r>
+        <w:t>framework</w:t>
+      </w:r>
+      <w:proofErr w:type="spellEnd"/>
+      <w:r>
+        <w:t xml:space="preserve"> </w:t>
       </w:r>
       <w:r>
         <w:t>uitgevoerd</w:t>
@@ -2267,8 +2913,13 @@
               <w:t>p</w:t>
             </w:r>
             <w:r>
-              <w:t>ip install</w:t>
-            </w:r>
+              <w:t xml:space="preserve">ip </w:t>
+            </w:r>
+            <w:proofErr w:type="spellStart"/>
+            <w:r>
+              <w:t>install</w:t>
+            </w:r>
+            <w:proofErr w:type="spellEnd"/>
             <w:r>
               <w:t xml:space="preserve"> --</w:t>
             </w:r>
@@ -2293,8 +2944,21 @@
           </w:tcPr>
           <w:p>
             <w:r>
-              <w:t>pip install django</w:t>
-            </w:r>
+              <w:t xml:space="preserve">pip </w:t>
+            </w:r>
+            <w:proofErr w:type="spellStart"/>
+            <w:r>
+              <w:t>install</w:t>
+            </w:r>
+            <w:proofErr w:type="spellEnd"/>
+            <w:r>
+              <w:t xml:space="preserve"> </w:t>
+            </w:r>
+            <w:proofErr w:type="spellStart"/>
+            <w:r>
+              <w:t>django</w:t>
+            </w:r>
+            <w:proofErr w:type="spellEnd"/>
           </w:p>
         </w:tc>
       </w:tr>
@@ -2310,8 +2974,61 @@
           </w:tcPr>
           <w:p>
             <w:r>
-              <w:t>pip install pillow qrcode django-nocaptcha-recaptcha django-autocomplete-light django-modeltranslation</w:t>
-            </w:r>
+              <w:t xml:space="preserve">pip </w:t>
+            </w:r>
+            <w:proofErr w:type="spellStart"/>
+            <w:r>
+              <w:t>install</w:t>
+            </w:r>
+            <w:proofErr w:type="spellEnd"/>
+            <w:r>
+              <w:t xml:space="preserve"> </w:t>
+            </w:r>
+            <w:proofErr w:type="spellStart"/>
+            <w:r>
+              <w:t>pillow</w:t>
+            </w:r>
+            <w:proofErr w:type="spellEnd"/>
+            <w:r>
+              <w:t xml:space="preserve"> </w:t>
+            </w:r>
+            <w:proofErr w:type="spellStart"/>
+            <w:r>
+              <w:t>qrcode</w:t>
+            </w:r>
+            <w:proofErr w:type="spellEnd"/>
+            <w:r>
+              <w:t xml:space="preserve"> </w:t>
+            </w:r>
+            <w:proofErr w:type="spellStart"/>
+            <w:r>
+              <w:t>django-nocaptcha-recaptcha</w:t>
+            </w:r>
+            <w:proofErr w:type="spellEnd"/>
+            <w:r>
+              <w:t xml:space="preserve"> </w:t>
+            </w:r>
+            <w:proofErr w:type="spellStart"/>
+            <w:r>
+              <w:t>django</w:t>
+            </w:r>
+            <w:proofErr w:type="spellEnd"/>
+            <w:r>
+              <w:t>-</w:t>
+            </w:r>
+            <w:proofErr w:type="spellStart"/>
+            <w:r>
+              <w:t>autocomplete</w:t>
+            </w:r>
+            <w:proofErr w:type="spellEnd"/>
+            <w:r>
+              <w:t xml:space="preserve">-light </w:t>
+            </w:r>
+            <w:proofErr w:type="spellStart"/>
+            <w:r>
+              <w:t>django-modeltranslation</w:t>
+            </w:r>
+            <w:proofErr w:type="spellEnd"/>
           </w:p>
         </w:tc>
       </w:tr>
@@ -2321,7 +3038,7 @@
         <w:pStyle w:val="Heading1"/>
         <w:jc w:val="both"/>
       </w:pPr>
-      <w:bookmarkStart w:id="7" w:name="_Toc453540174"/>
+      <w:bookmarkStart w:id="7" w:name="_Toc454288422"/>
       <w:r>
         <w:t>Overzetten ViaSofie.be</w:t>
       </w:r>
@@ -2329,10 +3046,16 @@
     </w:p>
     <w:p>
       <w:r>
-        <w:t>In deze sectie gaan we het bestaande project van GitHub clonen en online plaatsen op de server. Hiervoor moeten we nog enkele laatste stappen doen.</w:t>
+        <w:t xml:space="preserve">In deze sectie gaan we het bestaande project van GitHub </w:t>
       </w:r>
-      <w:bookmarkStart w:id="8" w:name="_GoBack"/>
-      <w:bookmarkEnd w:id="8"/>
+      <w:proofErr w:type="spellStart"/>
+      <w:r>
+        <w:t>clonen</w:t>
+      </w:r>
+      <w:proofErr w:type="spellEnd"/>
+      <w:r>
+        <w:t xml:space="preserve"> en online plaatsen op de server. Hiervoor moeten we nog enkele laatste stappen doen.</w:t>
+      </w:r>
     </w:p>
     <w:tbl>
       <w:tblPr>
@@ -2365,7 +3088,15 @@
           </w:tcPr>
           <w:p>
             <w:r>
-              <w:t xml:space="preserve">git clone </w:t>
+              <w:t xml:space="preserve">git </w:t>
+            </w:r>
+            <w:proofErr w:type="spellStart"/>
+            <w:r>
+              <w:t>clone</w:t>
+            </w:r>
+            <w:proofErr w:type="spellEnd"/>
+            <w:r>
+              <w:t xml:space="preserve"> </w:t>
             </w:r>
             <w:hyperlink r:id="rId10" w:history="1">
               <w:r>
@@ -2376,8 +3107,13 @@
               </w:r>
             </w:hyperlink>
             <w:r>
-              <w:t xml:space="preserve"> /var/www/gitdump</w:t>
-            </w:r>
+              <w:t xml:space="preserve"> /var/www/</w:t>
+            </w:r>
+            <w:proofErr w:type="spellStart"/>
+            <w:r>
+              <w:t>gitdump</w:t>
+            </w:r>
+            <w:proofErr w:type="spellEnd"/>
           </w:p>
         </w:tc>
       </w:tr>
@@ -2393,8 +3129,29 @@
           </w:tcPr>
           <w:p>
             <w:r>
-              <w:t>mv /var/www/gitdump/ViaSofie /var/www/ViaSofie</w:t>
-            </w:r>
+              <w:t>mv /var/www/</w:t>
+            </w:r>
+            <w:proofErr w:type="spellStart"/>
+            <w:r>
+              <w:t>gitdump</w:t>
+            </w:r>
+            <w:proofErr w:type="spellEnd"/>
+            <w:r>
+              <w:t>/</w:t>
+            </w:r>
+            <w:proofErr w:type="spellStart"/>
+            <w:r>
+              <w:t>ViaSofie</w:t>
+            </w:r>
+            <w:proofErr w:type="spellEnd"/>
+            <w:r>
+              <w:t xml:space="preserve"> /var/www/</w:t>
+            </w:r>
+            <w:proofErr w:type="spellStart"/>
+            <w:r>
+              <w:t>ViaSofie</w:t>
+            </w:r>
+            <w:proofErr w:type="spellEnd"/>
           </w:p>
         </w:tc>
       </w:tr>
@@ -2410,8 +3167,57 @@
           </w:tcPr>
           <w:p>
             <w:r>
-              <w:t>mv /var/www/gitdump/djangi.conf /etc/httpd/conf.d/django.conf</w:t>
-            </w:r>
+              <w:lastRenderedPageBreak/>
+              <w:t>mv /var/www/</w:t>
+            </w:r>
+            <w:proofErr w:type="spellStart"/>
+            <w:r>
+              <w:t>gitdump</w:t>
+            </w:r>
+            <w:proofErr w:type="spellEnd"/>
+            <w:r>
+              <w:t>/</w:t>
+            </w:r>
+            <w:proofErr w:type="spellStart"/>
+            <w:r>
+              <w:t>django</w:t>
+            </w:r>
+            <w:r>
+              <w:t>.conf</w:t>
+            </w:r>
+            <w:proofErr w:type="spellEnd"/>
+            <w:r>
+              <w:t xml:space="preserve"> /</w:t>
+            </w:r>
+            <w:proofErr w:type="spellStart"/>
+            <w:r>
+              <w:t>etc</w:t>
+            </w:r>
+            <w:proofErr w:type="spellEnd"/>
+            <w:r>
+              <w:t>/</w:t>
+            </w:r>
+            <w:proofErr w:type="spellStart"/>
+            <w:r>
+              <w:t>httpd</w:t>
+            </w:r>
+            <w:proofErr w:type="spellEnd"/>
+            <w:r>
+              <w:t>/</w:t>
+            </w:r>
+            <w:proofErr w:type="spellStart"/>
+            <w:r>
+              <w:t>conf.d</w:t>
+            </w:r>
+            <w:proofErr w:type="spellEnd"/>
+            <w:r>
+              <w:t>/</w:t>
+            </w:r>
+            <w:proofErr w:type="spellStart"/>
+            <w:r>
+              <w:t>django.conf</w:t>
+            </w:r>
+            <w:proofErr w:type="spellEnd"/>
           </w:p>
         </w:tc>
       </w:tr>
@@ -2426,8 +3232,29 @@
             <w:vAlign w:val="center"/>
           </w:tcPr>
           <w:p>
-            <w:r>
-              <w:t>cd /var/www/ViaSofie</w:t>
+            <w:proofErr w:type="spellStart"/>
+            <w:r>
+              <w:t>rm</w:t>
+            </w:r>
+            <w:proofErr w:type="spellEnd"/>
+            <w:r>
+              <w:t xml:space="preserve"> –</w:t>
+            </w:r>
+            <w:proofErr w:type="spellStart"/>
+            <w:r>
+              <w:t>rf</w:t>
+            </w:r>
+            <w:proofErr w:type="spellEnd"/>
+            <w:r>
+              <w:t xml:space="preserve"> /var/www/</w:t>
+            </w:r>
+            <w:proofErr w:type="spellStart"/>
+            <w:r>
+              <w:t>gitdump</w:t>
+            </w:r>
+            <w:proofErr w:type="spellEnd"/>
+            <w:r>
+              <w:t>/</w:t>
             </w:r>
           </w:p>
         </w:tc>
@@ -2444,8 +3271,13 @@
           </w:tcPr>
           <w:p>
             <w:r>
-              <w:t>python manage.py makemigrations</w:t>
-            </w:r>
+              <w:t>cd /var/www/</w:t>
+            </w:r>
+            <w:proofErr w:type="spellStart"/>
+            <w:r>
+              <w:t>ViaSofie</w:t>
+            </w:r>
+            <w:proofErr w:type="spellEnd"/>
           </w:p>
         </w:tc>
       </w:tr>
@@ -2461,8 +3293,13 @@
           </w:tcPr>
           <w:p>
             <w:r>
-              <w:t>python manage.py migrate</w:t>
-            </w:r>
+              <w:t xml:space="preserve">python manage.py </w:t>
+            </w:r>
+            <w:proofErr w:type="spellStart"/>
+            <w:r>
+              <w:t>makemigrations</w:t>
+            </w:r>
+            <w:proofErr w:type="spellEnd"/>
           </w:p>
         </w:tc>
       </w:tr>
@@ -2478,19 +3315,354 @@
           </w:tcPr>
           <w:p>
             <w:r>
-              <w:t>python manage.py createsuperuser</w:t>
-            </w:r>
+              <w:t xml:space="preserve">python manage.py </w:t>
+            </w:r>
+            <w:proofErr w:type="spellStart"/>
+            <w:r>
+              <w:t>migrate</w:t>
+            </w:r>
+            <w:proofErr w:type="spellEnd"/>
+          </w:p>
+        </w:tc>
+      </w:tr>
+      <w:tr>
+        <w:trPr>
+          <w:trHeight w:val="567"/>
+        </w:trPr>
+        <w:tc>
+          <w:tcPr>
+            <w:tcW w:w="9062" w:type="dxa"/>
+            <w:shd w:val="clear" w:color="auto" w:fill="D9D9D9" w:themeFill="background1" w:themeFillShade="D9"/>
+            <w:vAlign w:val="center"/>
+          </w:tcPr>
+          <w:p>
+            <w:r>
+              <w:t xml:space="preserve">python manage.py </w:t>
+            </w:r>
+            <w:proofErr w:type="spellStart"/>
+            <w:r>
+              <w:t>collectstatic</w:t>
+            </w:r>
+            <w:proofErr w:type="spellEnd"/>
+          </w:p>
+        </w:tc>
+      </w:tr>
+      <w:tr>
+        <w:trPr>
+          <w:trHeight w:val="567"/>
+        </w:trPr>
+        <w:tc>
+          <w:tcPr>
+            <w:tcW w:w="9062" w:type="dxa"/>
+            <w:shd w:val="clear" w:color="auto" w:fill="D9D9D9" w:themeFill="background1" w:themeFillShade="D9"/>
+            <w:vAlign w:val="center"/>
+          </w:tcPr>
+          <w:p>
+            <w:r>
+              <w:t>Python manage.py loaddata /var/www/</w:t>
+            </w:r>
+            <w:proofErr w:type="spellStart"/>
+            <w:r>
+              <w:t>ViaSofie</w:t>
+            </w:r>
+            <w:proofErr w:type="spellEnd"/>
+            <w:r>
+              <w:t>/</w:t>
+            </w:r>
+            <w:proofErr w:type="spellStart"/>
+            <w:r>
+              <w:t>init-testdata.json</w:t>
+            </w:r>
+            <w:proofErr w:type="spellEnd"/>
           </w:p>
         </w:tc>
       </w:tr>
       <w:bookmarkEnd w:id="0"/>
     </w:tbl>
     <w:p/>
+    <w:p>
+      <w:r>
+        <w:t>U kan inloggen op de website met de volgende user:</w:t>
+      </w:r>
+    </w:p>
+    <w:p>
+      <w:pPr>
+        <w:pStyle w:val="ListParagraph"/>
+        <w:numPr>
+          <w:ilvl w:val="0"/>
+          <w:numId w:val="25"/>
+        </w:numPr>
+      </w:pPr>
+      <w:r>
+        <w:rPr>
+          <w:b/>
+          <w:u w:val="single"/>
+        </w:rPr>
+        <w:t>Username:</w:t>
+      </w:r>
+      <w:r>
+        <w:rPr>
+          <w:b/>
+        </w:rPr>
+        <w:t xml:space="preserve"> </w:t>
+      </w:r>
+      <w:hyperlink r:id="rId11" w:history="1">
+        <w:r>
+          <w:rPr>
+            <w:rStyle w:val="Hyperlink"/>
+            <w:u w:val="none"/>
+          </w:rPr>
+          <w:t>admin@viasofie.be</w:t>
+        </w:r>
+      </w:hyperlink>
+    </w:p>
+    <w:p>
+      <w:pPr>
+        <w:pStyle w:val="ListParagraph"/>
+        <w:numPr>
+          <w:ilvl w:val="0"/>
+          <w:numId w:val="25"/>
+        </w:numPr>
+      </w:pPr>
+      <w:proofErr w:type="spellStart"/>
+      <w:r>
+        <w:rPr>
+          <w:b/>
+          <w:u w:val="single"/>
+        </w:rPr>
+        <w:t>Passwoord</w:t>
+      </w:r>
+      <w:proofErr w:type="spellEnd"/>
+      <w:r>
+        <w:rPr>
+          <w:b/>
+          <w:u w:val="single"/>
+        </w:rPr>
+        <w:t>:</w:t>
+      </w:r>
+      <w:r>
+        <w:rPr>
+          <w:b/>
+        </w:rPr>
+        <w:t xml:space="preserve"> Vi@S0fie12</w:t>
+      </w:r>
+    </w:p>
+    <w:p>
+      <w:pPr>
+        <w:pStyle w:val="Heading1"/>
+      </w:pPr>
+      <w:bookmarkStart w:id="8" w:name="_Toc454288423"/>
+      <w:r>
+        <w:t>Datadump maken</w:t>
+      </w:r>
+      <w:bookmarkEnd w:id="8"/>
+    </w:p>
+    <w:p>
+      <w:r>
+        <w:t>Met het volgende commando kan u van een reeds bestaande database een datadump maken om te importeren in een nieuwe omgeving.</w:t>
+      </w:r>
+    </w:p>
+    <w:tbl>
+      <w:tblPr>
+        <w:tblStyle w:val="TableGrid"/>
+        <w:tblW w:w="9062" w:type="dxa"/>
+        <w:tblInd w:w="-113" w:type="dxa"/>
+        <w:tblBorders>
+          <w:top w:val="single" w:sz="4" w:space="0" w:color="FFFFFF" w:themeColor="background1"/>
+          <w:left w:val="single" w:sz="4" w:space="0" w:color="FFFFFF" w:themeColor="background1"/>
+          <w:bottom w:val="single" w:sz="4" w:space="0" w:color="FFFFFF" w:themeColor="background1"/>
+          <w:right w:val="single" w:sz="4" w:space="0" w:color="FFFFFF" w:themeColor="background1"/>
+          <w:insideH w:val="single" w:sz="4" w:space="0" w:color="FFFFFF" w:themeColor="background1"/>
+          <w:insideV w:val="single" w:sz="4" w:space="0" w:color="FFFFFF" w:themeColor="background1"/>
+        </w:tblBorders>
+        <w:shd w:val="clear" w:color="auto" w:fill="D9D9D9" w:themeFill="background1" w:themeFillShade="D9"/>
+        <w:tblLook w:val="04A0" w:firstRow="1" w:lastRow="0" w:firstColumn="1" w:lastColumn="0" w:noHBand="0" w:noVBand="1"/>
+      </w:tblPr>
+      <w:tblGrid>
+        <w:gridCol w:w="9062"/>
+      </w:tblGrid>
+      <w:tr>
+        <w:trPr>
+          <w:trHeight w:val="567"/>
+        </w:trPr>
+        <w:tc>
+          <w:tcPr>
+            <w:tcW w:w="9062" w:type="dxa"/>
+            <w:shd w:val="clear" w:color="auto" w:fill="D9D9D9" w:themeFill="background1" w:themeFillShade="D9"/>
+            <w:vAlign w:val="center"/>
+          </w:tcPr>
+          <w:p>
+            <w:r>
+              <w:t>python manage.py dumpdata --</w:t>
+            </w:r>
+            <w:proofErr w:type="spellStart"/>
+            <w:r>
+              <w:t>natural-primary</w:t>
+            </w:r>
+            <w:proofErr w:type="spellEnd"/>
+            <w:r>
+              <w:t xml:space="preserve"> --</w:t>
+            </w:r>
+            <w:proofErr w:type="spellStart"/>
+            <w:r>
+              <w:t>natural-foreign</w:t>
+            </w:r>
+            <w:proofErr w:type="spellEnd"/>
+            <w:r>
+              <w:t xml:space="preserve"> -o </w:t>
+            </w:r>
+            <w:proofErr w:type="spellStart"/>
+            <w:r>
+              <w:t>init-testdata.json</w:t>
+            </w:r>
+            <w:proofErr w:type="spellEnd"/>
+            <w:r>
+              <w:t xml:space="preserve"> </w:t>
+            </w:r>
+            <w:proofErr w:type="spellStart"/>
+            <w:r>
+              <w:t>ViaSofie.FaqItem</w:t>
+            </w:r>
+            <w:proofErr w:type="spellEnd"/>
+            <w:r>
+              <w:t xml:space="preserve"> </w:t>
+            </w:r>
+            <w:proofErr w:type="spellStart"/>
+            <w:r>
+              <w:t>auth.group</w:t>
+            </w:r>
+            <w:proofErr w:type="spellEnd"/>
+            <w:r>
+              <w:t xml:space="preserve"> </w:t>
+            </w:r>
+            <w:proofErr w:type="spellStart"/>
+            <w:r>
+              <w:t>auth.group_permissions</w:t>
+            </w:r>
+            <w:proofErr w:type="spellEnd"/>
+            <w:r>
+              <w:t xml:space="preserve"> </w:t>
+            </w:r>
+            <w:proofErr w:type="spellStart"/>
+            <w:r>
+              <w:t>auth.permission</w:t>
+            </w:r>
+            <w:proofErr w:type="spellEnd"/>
+            <w:r>
+              <w:t xml:space="preserve"> </w:t>
+            </w:r>
+            <w:proofErr w:type="spellStart"/>
+            <w:r>
+              <w:t>sites.Site</w:t>
+            </w:r>
+            <w:proofErr w:type="spellEnd"/>
+            <w:r>
+              <w:t xml:space="preserve"> </w:t>
+            </w:r>
+            <w:proofErr w:type="spellStart"/>
+            <w:r>
+              <w:t>panden.switch</w:t>
+            </w:r>
+            <w:proofErr w:type="spellEnd"/>
+            <w:r>
+              <w:t xml:space="preserve"> </w:t>
+            </w:r>
+            <w:proofErr w:type="spellStart"/>
+            <w:r>
+              <w:t>panden.KenmerkType</w:t>
+            </w:r>
+            <w:proofErr w:type="spellEnd"/>
+            <w:r>
+              <w:t xml:space="preserve"> </w:t>
+            </w:r>
+            <w:proofErr w:type="spellStart"/>
+            <w:r>
+              <w:t>panden.Type</w:t>
+            </w:r>
+            <w:proofErr w:type="spellEnd"/>
+            <w:r>
+              <w:t xml:space="preserve"> </w:t>
+            </w:r>
+            <w:proofErr w:type="spellStart"/>
+            <w:r>
+              <w:t>panden.Kenmerk</w:t>
+            </w:r>
+            <w:proofErr w:type="spellEnd"/>
+            <w:r>
+              <w:t xml:space="preserve"> </w:t>
+            </w:r>
+            <w:proofErr w:type="spellStart"/>
+            <w:r>
+              <w:t>dossiers.Stavaza</w:t>
+            </w:r>
+            <w:proofErr w:type="spellEnd"/>
+            <w:r>
+              <w:t xml:space="preserve"> </w:t>
+            </w:r>
+            <w:proofErr w:type="spellStart"/>
+            <w:r>
+              <w:t>dossiers.DossierDocStatus</w:t>
+            </w:r>
+            <w:proofErr w:type="spellEnd"/>
+            <w:r>
+              <w:t xml:space="preserve"> </w:t>
+            </w:r>
+            <w:proofErr w:type="spellStart"/>
+            <w:r>
+              <w:t>dossiers.DossierDocBeschrijving</w:t>
+            </w:r>
+            <w:proofErr w:type="spellEnd"/>
+          </w:p>
+        </w:tc>
+      </w:tr>
+    </w:tbl>
+    <w:p/>
+    <w:p>
+      <w:r>
+        <w:t xml:space="preserve">Deze commando creëert </w:t>
+      </w:r>
+      <w:proofErr w:type="gramStart"/>
+      <w:r>
+        <w:t>een .</w:t>
+      </w:r>
+      <w:proofErr w:type="spellStart"/>
+      <w:r>
+        <w:t>json</w:t>
+      </w:r>
+      <w:proofErr w:type="spellEnd"/>
+      <w:proofErr w:type="gramEnd"/>
+      <w:r>
+        <w:t xml:space="preserve"> bestand om te importeren. Er is op de </w:t>
+      </w:r>
+      <w:bookmarkStart w:id="9" w:name="_GoBack"/>
+      <w:r>
+        <w:t>GitH</w:t>
+      </w:r>
+      <w:bookmarkEnd w:id="9"/>
+      <w:r>
+        <w:t xml:space="preserve">ub reeds een </w:t>
+      </w:r>
+      <w:proofErr w:type="gramStart"/>
+      <w:r>
+        <w:t>basis .</w:t>
+      </w:r>
+      <w:proofErr w:type="spellStart"/>
+      <w:r>
+        <w:t>json</w:t>
+      </w:r>
+      <w:proofErr w:type="spellEnd"/>
+      <w:proofErr w:type="gramEnd"/>
+      <w:r>
+        <w:t xml:space="preserve"> file voorzien waar </w:t>
+      </w:r>
+    </w:p>
     <w:sectPr>
-      <w:headerReference w:type="default" r:id="rId11"/>
-      <w:footerReference w:type="default" r:id="rId12"/>
-      <w:headerReference w:type="first" r:id="rId13"/>
-      <w:footerReference w:type="first" r:id="rId14"/>
+      <w:headerReference w:type="even" r:id="rId12"/>
+      <w:headerReference w:type="default" r:id="rId13"/>
+      <w:footerReference w:type="even" r:id="rId14"/>
+      <w:footerReference w:type="default" r:id="rId15"/>
+      <w:headerReference w:type="first" r:id="rId16"/>
+      <w:footerReference w:type="first" r:id="rId17"/>
       <w:pgSz w:w="11906" w:h="16838"/>
       <w:pgMar w:top="1417" w:right="1417" w:bottom="1417" w:left="1417" w:header="708" w:footer="708" w:gutter="0"/>
       <w:cols w:space="708"/>
@@ -2532,8 +3704,18 @@
     <w:pPr>
       <w:pStyle w:val="Footer"/>
     </w:pPr>
+  </w:p>
+</w:ftr>
+</file>
+
+<file path=word/footer2.xml><?xml version="1.0" encoding="utf-8"?>
+<w:ftr xmlns:wpc="http://schemas.microsoft.com/office/word/2010/wordprocessingCanvas" xmlns:cx="http://schemas.microsoft.com/office/drawing/2014/chartex" xmlns:cx1="http://schemas.microsoft.com/office/drawing/2015/9/8/chartex" xmlns:mc="http://schemas.openxmlformats.org/markup-compatibility/2006" xmlns:o="urn:schemas-microsoft-com:office:office" xmlns:r="http://schemas.openxmlformats.org/officeDocument/2006/relationships" xmlns:m="http://schemas.openxmlformats.org/officeDocument/2006/math" xmlns:v="urn:schemas-microsoft-com:vml" xmlns:wp14="http://schemas.microsoft.com/office/word/2010/wordprocessingDrawing" xmlns:wp="http://schemas.openxmlformats.org/drawingml/2006/wordprocessingDrawing" xmlns:w10="urn:schemas-microsoft-com:office:word" xmlns:w="http://schemas.openxmlformats.org/wordprocessingml/2006/main" xmlns:w14="http://schemas.microsoft.com/office/word/2010/wordml" xmlns:w15="http://schemas.microsoft.com/office/word/2012/wordml" xmlns:w16se="http://schemas.microsoft.com/office/word/2015/wordml/symex" xmlns:wpg="http://schemas.microsoft.com/office/word/2010/wordprocessingGroup" xmlns:wpi="http://schemas.microsoft.com/office/word/2010/wordprocessingInk" xmlns:wne="http://schemas.microsoft.com/office/word/2006/wordml" xmlns:wps="http://schemas.microsoft.com/office/word/2010/wordprocessingShape" mc:Ignorable="w14 w15 w16se wp14">
+  <w:p>
+    <w:pPr>
+      <w:pStyle w:val="Footer"/>
+    </w:pPr>
     <w:r>
-      <w:t>Applied Informatics</w:t>
+      <w:t>Toegepaste Informatica</w:t>
     </w:r>
     <w:r>
       <w:tab/>
@@ -2555,7 +3737,7 @@
         <w:noProof/>
         <w:lang w:val="nl-NL"/>
       </w:rPr>
-      <w:t>5</w:t>
+      <w:t>6</w:t>
     </w:r>
     <w:r>
       <w:fldChar w:fldCharType="end"/>
@@ -2564,21 +3746,41 @@
 </w:ftr>
 </file>
 
-<file path=word/footer2.xml><?xml version="1.0" encoding="utf-8"?>
+<file path=word/footer3.xml><?xml version="1.0" encoding="utf-8"?>
 <w:ftr xmlns:wpc="http://schemas.microsoft.com/office/word/2010/wordprocessingCanvas" xmlns:cx="http://schemas.microsoft.com/office/drawing/2014/chartex" xmlns:cx1="http://schemas.microsoft.com/office/drawing/2015/9/8/chartex" xmlns:mc="http://schemas.openxmlformats.org/markup-compatibility/2006" xmlns:o="urn:schemas-microsoft-com:office:office" xmlns:r="http://schemas.openxmlformats.org/officeDocument/2006/relationships" xmlns:m="http://schemas.openxmlformats.org/officeDocument/2006/math" xmlns:v="urn:schemas-microsoft-com:vml" xmlns:wp14="http://schemas.microsoft.com/office/word/2010/wordprocessingDrawing" xmlns:wp="http://schemas.openxmlformats.org/drawingml/2006/wordprocessingDrawing" xmlns:w10="urn:schemas-microsoft-com:office:word" xmlns:w="http://schemas.openxmlformats.org/wordprocessingml/2006/main" xmlns:w14="http://schemas.microsoft.com/office/word/2010/wordml" xmlns:w15="http://schemas.microsoft.com/office/word/2012/wordml" xmlns:w16se="http://schemas.microsoft.com/office/word/2015/wordml/symex" xmlns:wpg="http://schemas.microsoft.com/office/word/2010/wordprocessingGroup" xmlns:wpi="http://schemas.microsoft.com/office/word/2010/wordprocessingInk" xmlns:wne="http://schemas.microsoft.com/office/word/2006/wordml" xmlns:wps="http://schemas.microsoft.com/office/word/2010/wordprocessingShape" mc:Ignorable="w14 w15 w16se wp14">
   <w:p>
     <w:pPr>
       <w:pStyle w:val="Footer"/>
     </w:pPr>
+    <w:proofErr w:type="spellStart"/>
     <w:r>
-      <w:t>Artesis Plantijn Hogeschool</w:t>
+      <w:t>Artesis</w:t>
+    </w:r>
+    <w:proofErr w:type="spellEnd"/>
+    <w:r>
+      <w:t xml:space="preserve"> </w:t>
+    </w:r>
+    <w:proofErr w:type="spellStart"/>
+    <w:r>
+      <w:t>Plantijn</w:t>
+    </w:r>
+    <w:proofErr w:type="spellEnd"/>
+    <w:r>
+      <w:t xml:space="preserve"> Hogeschool</w:t>
     </w:r>
     <w:r>
       <w:tab/>
     </w:r>
     <w:r>
       <w:tab/>
-      <w:t>Meistraat 5</w:t>
+    </w:r>
+    <w:proofErr w:type="spellStart"/>
+    <w:r>
+      <w:t>Meistraat</w:t>
+    </w:r>
+    <w:proofErr w:type="spellEnd"/>
+    <w:r>
+      <w:t xml:space="preserve"> 5</w:t>
     </w:r>
   </w:p>
   <w:p>
@@ -2633,6 +3835,16 @@
     <w:pPr>
       <w:pStyle w:val="Header"/>
     </w:pPr>
+  </w:p>
+</w:hdr>
+</file>
+
+<file path=word/header2.xml><?xml version="1.0" encoding="utf-8"?>
+<w:hdr xmlns:wpc="http://schemas.microsoft.com/office/word/2010/wordprocessingCanvas" xmlns:cx="http://schemas.microsoft.com/office/drawing/2014/chartex" xmlns:cx1="http://schemas.microsoft.com/office/drawing/2015/9/8/chartex" xmlns:mc="http://schemas.openxmlformats.org/markup-compatibility/2006" xmlns:o="urn:schemas-microsoft-com:office:office" xmlns:r="http://schemas.openxmlformats.org/officeDocument/2006/relationships" xmlns:m="http://schemas.openxmlformats.org/officeDocument/2006/math" xmlns:v="urn:schemas-microsoft-com:vml" xmlns:wp14="http://schemas.microsoft.com/office/word/2010/wordprocessingDrawing" xmlns:wp="http://schemas.openxmlformats.org/drawingml/2006/wordprocessingDrawing" xmlns:w10="urn:schemas-microsoft-com:office:word" xmlns:w="http://schemas.openxmlformats.org/wordprocessingml/2006/main" xmlns:w14="http://schemas.microsoft.com/office/word/2010/wordml" xmlns:w15="http://schemas.microsoft.com/office/word/2012/wordml" xmlns:w16se="http://schemas.microsoft.com/office/word/2015/wordml/symex" xmlns:wpg="http://schemas.microsoft.com/office/word/2010/wordprocessingGroup" xmlns:wpi="http://schemas.microsoft.com/office/word/2010/wordprocessingInk" xmlns:wne="http://schemas.microsoft.com/office/word/2006/wordml" xmlns:wps="http://schemas.microsoft.com/office/word/2010/wordprocessingShape" mc:Ignorable="w14 w15 w16se wp14">
+  <w:p>
+    <w:pPr>
+      <w:pStyle w:val="Header"/>
+    </w:pPr>
     <w:r>
       <w:t>Project - ViaSofie.be</w:t>
     </w:r>
@@ -2649,7 +3861,7 @@
 </w:hdr>
 </file>
 
-<file path=word/header2.xml><?xml version="1.0" encoding="utf-8"?>
+<file path=word/header3.xml><?xml version="1.0" encoding="utf-8"?>
 <w:hdr xmlns:wpc="http://schemas.microsoft.com/office/word/2010/wordprocessingCanvas" xmlns:cx="http://schemas.microsoft.com/office/drawing/2014/chartex" xmlns:cx1="http://schemas.microsoft.com/office/drawing/2015/9/8/chartex" xmlns:mc="http://schemas.openxmlformats.org/markup-compatibility/2006" xmlns:o="urn:schemas-microsoft-com:office:office" xmlns:r="http://schemas.openxmlformats.org/officeDocument/2006/relationships" xmlns:m="http://schemas.openxmlformats.org/officeDocument/2006/math" xmlns:v="urn:schemas-microsoft-com:vml" xmlns:wp14="http://schemas.microsoft.com/office/word/2010/wordprocessingDrawing" xmlns:wp="http://schemas.openxmlformats.org/drawingml/2006/wordprocessingDrawing" xmlns:w10="urn:schemas-microsoft-com:office:word" xmlns:w="http://schemas.openxmlformats.org/wordprocessingml/2006/main" xmlns:w14="http://schemas.microsoft.com/office/word/2010/wordml" xmlns:w15="http://schemas.microsoft.com/office/word/2012/wordml" xmlns:w16se="http://schemas.microsoft.com/office/word/2015/wordml/symex" xmlns:wpg="http://schemas.microsoft.com/office/word/2010/wordprocessingGroup" xmlns:wpi="http://schemas.microsoft.com/office/word/2010/wordprocessingInk" xmlns:wne="http://schemas.microsoft.com/office/word/2006/wordml" xmlns:wps="http://schemas.microsoft.com/office/word/2010/wordprocessingShape" mc:Ignorable="w14 w15 w16se wp14">
   <w:p>
     <w:pPr>
@@ -2658,12 +3870,14 @@
         <w:lang w:val="en-GB"/>
       </w:rPr>
     </w:pPr>
+    <w:proofErr w:type="spellStart"/>
     <w:r>
       <w:rPr>
         <w:lang w:val="en-GB"/>
       </w:rPr>
       <w:t>Installatiehandleiding</w:t>
     </w:r>
+    <w:proofErr w:type="spellEnd"/>
     <w:r>
       <w:rPr>
         <w:lang w:val="en-GB"/>
@@ -3627,6 +4841,119 @@
     </w:lvl>
   </w:abstractNum>
   <w:abstractNum w:abstractNumId="10" w15:restartNumberingAfterBreak="0">
+    <w:nsid w:val="217B1F1E"/>
+    <w:multiLevelType w:val="hybridMultilevel"/>
+    <w:tmpl w:val="12E42692"/>
+    <w:lvl w:ilvl="0" w:tplc="08130001">
+      <w:start w:val="1"/>
+      <w:numFmt w:val="bullet"/>
+      <w:lvlText w:val=""/>
+      <w:lvlJc w:val="left"/>
+      <w:pPr>
+        <w:ind w:left="360" w:hanging="360"/>
+      </w:pPr>
+      <w:rPr>
+        <w:rFonts w:ascii="Symbol" w:hAnsi="Symbol" w:hint="default"/>
+      </w:rPr>
+    </w:lvl>
+    <w:lvl w:ilvl="1" w:tplc="08130003" w:tentative="1">
+      <w:start w:val="1"/>
+      <w:numFmt w:val="bullet"/>
+      <w:lvlText w:val="o"/>
+      <w:lvlJc w:val="left"/>
+      <w:pPr>
+        <w:ind w:left="1080" w:hanging="360"/>
+      </w:pPr>
+      <w:rPr>
+        <w:rFonts w:ascii="Courier New" w:hAnsi="Courier New" w:cs="Courier New" w:hint="default"/>
+      </w:rPr>
+    </w:lvl>
+    <w:lvl w:ilvl="2" w:tplc="08130005" w:tentative="1">
+      <w:start w:val="1"/>
+      <w:numFmt w:val="bullet"/>
+      <w:lvlText w:val=""/>
+      <w:lvlJc w:val="left"/>
+      <w:pPr>
+        <w:ind w:left="1800" w:hanging="360"/>
+      </w:pPr>
+      <w:rPr>
+        <w:rFonts w:ascii="Wingdings" w:hAnsi="Wingdings" w:hint="default"/>
+      </w:rPr>
+    </w:lvl>
+    <w:lvl w:ilvl="3" w:tplc="08130001" w:tentative="1">
+      <w:start w:val="1"/>
+      <w:numFmt w:val="bullet"/>
+      <w:lvlText w:val=""/>
+      <w:lvlJc w:val="left"/>
+      <w:pPr>
+        <w:ind w:left="2520" w:hanging="360"/>
+      </w:pPr>
+      <w:rPr>
+        <w:rFonts w:ascii="Symbol" w:hAnsi="Symbol" w:hint="default"/>
+      </w:rPr>
+    </w:lvl>
+    <w:lvl w:ilvl="4" w:tplc="08130003" w:tentative="1">
+      <w:start w:val="1"/>
+      <w:numFmt w:val="bullet"/>
+      <w:lvlText w:val="o"/>
+      <w:lvlJc w:val="left"/>
+      <w:pPr>
+        <w:ind w:left="3240" w:hanging="360"/>
+      </w:pPr>
+      <w:rPr>
+        <w:rFonts w:ascii="Courier New" w:hAnsi="Courier New" w:cs="Courier New" w:hint="default"/>
+      </w:rPr>
+    </w:lvl>
+    <w:lvl w:ilvl="5" w:tplc="08130005" w:tentative="1">
+      <w:start w:val="1"/>
+      <w:numFmt w:val="bullet"/>
+      <w:lvlText w:val=""/>
+      <w:lvlJc w:val="left"/>
+      <w:pPr>
+        <w:ind w:left="3960" w:hanging="360"/>
+      </w:pPr>
+      <w:rPr>
+        <w:rFonts w:ascii="Wingdings" w:hAnsi="Wingdings" w:hint="default"/>
+      </w:rPr>
+    </w:lvl>
+    <w:lvl w:ilvl="6" w:tplc="08130001" w:tentative="1">
+      <w:start w:val="1"/>
+      <w:numFmt w:val="bullet"/>
+      <w:lvlText w:val=""/>
+      <w:lvlJc w:val="left"/>
+      <w:pPr>
+        <w:ind w:left="4680" w:hanging="360"/>
+      </w:pPr>
+      <w:rPr>
+        <w:rFonts w:ascii="Symbol" w:hAnsi="Symbol" w:hint="default"/>
+      </w:rPr>
+    </w:lvl>
+    <w:lvl w:ilvl="7" w:tplc="08130003" w:tentative="1">
+      <w:start w:val="1"/>
+      <w:numFmt w:val="bullet"/>
+      <w:lvlText w:val="o"/>
+      <w:lvlJc w:val="left"/>
+      <w:pPr>
+        <w:ind w:left="5400" w:hanging="360"/>
+      </w:pPr>
+      <w:rPr>
+        <w:rFonts w:ascii="Courier New" w:hAnsi="Courier New" w:cs="Courier New" w:hint="default"/>
+      </w:rPr>
+    </w:lvl>
+    <w:lvl w:ilvl="8" w:tplc="08130005" w:tentative="1">
+      <w:start w:val="1"/>
+      <w:numFmt w:val="bullet"/>
+      <w:lvlText w:val=""/>
+      <w:lvlJc w:val="left"/>
+      <w:pPr>
+        <w:ind w:left="6120" w:hanging="360"/>
+      </w:pPr>
+      <w:rPr>
+        <w:rFonts w:ascii="Wingdings" w:hAnsi="Wingdings" w:hint="default"/>
+      </w:rPr>
+    </w:lvl>
+  </w:abstractNum>
+  <w:abstractNum w:abstractNumId="11" w15:restartNumberingAfterBreak="0">
     <w:nsid w:val="25FE3C67"/>
     <w:multiLevelType w:val="hybridMultilevel"/>
     <w:tmpl w:val="1258F670"/>
@@ -3712,7 +5039,7 @@
       </w:pPr>
     </w:lvl>
   </w:abstractNum>
-  <w:abstractNum w:abstractNumId="11" w15:restartNumberingAfterBreak="0">
+  <w:abstractNum w:abstractNumId="12" w15:restartNumberingAfterBreak="0">
     <w:nsid w:val="265F3994"/>
     <w:multiLevelType w:val="hybridMultilevel"/>
     <w:tmpl w:val="4894A92A"/>
@@ -3798,7 +5125,7 @@
       </w:pPr>
     </w:lvl>
   </w:abstractNum>
-  <w:abstractNum w:abstractNumId="12" w15:restartNumberingAfterBreak="0">
+  <w:abstractNum w:abstractNumId="13" w15:restartNumberingAfterBreak="0">
     <w:nsid w:val="271054E6"/>
     <w:multiLevelType w:val="hybridMultilevel"/>
     <w:tmpl w:val="6BA2B278"/>
@@ -3911,7 +5238,7 @@
       </w:rPr>
     </w:lvl>
   </w:abstractNum>
-  <w:abstractNum w:abstractNumId="13" w15:restartNumberingAfterBreak="0">
+  <w:abstractNum w:abstractNumId="14" w15:restartNumberingAfterBreak="0">
     <w:nsid w:val="29E5648E"/>
     <w:multiLevelType w:val="hybridMultilevel"/>
     <w:tmpl w:val="B9B286D4"/>
@@ -4024,7 +5351,7 @@
       </w:rPr>
     </w:lvl>
   </w:abstractNum>
-  <w:abstractNum w:abstractNumId="14" w15:restartNumberingAfterBreak="0">
+  <w:abstractNum w:abstractNumId="15" w15:restartNumberingAfterBreak="0">
     <w:nsid w:val="318161A3"/>
     <w:multiLevelType w:val="hybridMultilevel"/>
     <w:tmpl w:val="0ED0C89A"/>
@@ -4110,7 +5437,7 @@
       </w:pPr>
     </w:lvl>
   </w:abstractNum>
-  <w:abstractNum w:abstractNumId="15" w15:restartNumberingAfterBreak="0">
+  <w:abstractNum w:abstractNumId="16" w15:restartNumberingAfterBreak="0">
     <w:nsid w:val="4A9A4726"/>
     <w:multiLevelType w:val="hybridMultilevel"/>
     <w:tmpl w:val="9CDE7802"/>
@@ -4223,7 +5550,7 @@
       </w:rPr>
     </w:lvl>
   </w:abstractNum>
-  <w:abstractNum w:abstractNumId="16" w15:restartNumberingAfterBreak="0">
+  <w:abstractNum w:abstractNumId="17" w15:restartNumberingAfterBreak="0">
     <w:nsid w:val="4CB035B2"/>
     <w:multiLevelType w:val="hybridMultilevel"/>
     <w:tmpl w:val="7BEC7FAC"/>
@@ -4336,7 +5663,7 @@
       </w:rPr>
     </w:lvl>
   </w:abstractNum>
-  <w:abstractNum w:abstractNumId="17" w15:restartNumberingAfterBreak="0">
+  <w:abstractNum w:abstractNumId="18" w15:restartNumberingAfterBreak="0">
     <w:nsid w:val="600A3B0F"/>
     <w:multiLevelType w:val="hybridMultilevel"/>
     <w:tmpl w:val="F182B7D6"/>
@@ -4449,7 +5776,7 @@
       </w:rPr>
     </w:lvl>
   </w:abstractNum>
-  <w:abstractNum w:abstractNumId="18" w15:restartNumberingAfterBreak="0">
+  <w:abstractNum w:abstractNumId="19" w15:restartNumberingAfterBreak="0">
     <w:nsid w:val="621E5544"/>
     <w:multiLevelType w:val="hybridMultilevel"/>
     <w:tmpl w:val="6406A39E"/>
@@ -4562,7 +5889,7 @@
       </w:rPr>
     </w:lvl>
   </w:abstractNum>
-  <w:abstractNum w:abstractNumId="19" w15:restartNumberingAfterBreak="0">
+  <w:abstractNum w:abstractNumId="20" w15:restartNumberingAfterBreak="0">
     <w:nsid w:val="696F235E"/>
     <w:multiLevelType w:val="hybridMultilevel"/>
     <w:tmpl w:val="393C450A"/>
@@ -4675,7 +6002,7 @@
       </w:rPr>
     </w:lvl>
   </w:abstractNum>
-  <w:abstractNum w:abstractNumId="20" w15:restartNumberingAfterBreak="0">
+  <w:abstractNum w:abstractNumId="21" w15:restartNumberingAfterBreak="0">
     <w:nsid w:val="72EB6FD0"/>
     <w:multiLevelType w:val="hybridMultilevel"/>
     <w:tmpl w:val="A67455A0"/>
@@ -4761,7 +6088,7 @@
       </w:pPr>
     </w:lvl>
   </w:abstractNum>
-  <w:abstractNum w:abstractNumId="21" w15:restartNumberingAfterBreak="0">
+  <w:abstractNum w:abstractNumId="22" w15:restartNumberingAfterBreak="0">
     <w:nsid w:val="75005270"/>
     <w:multiLevelType w:val="hybridMultilevel"/>
     <w:tmpl w:val="C4EC4AE2"/>
@@ -4874,7 +6201,7 @@
       </w:rPr>
     </w:lvl>
   </w:abstractNum>
-  <w:abstractNum w:abstractNumId="22" w15:restartNumberingAfterBreak="0">
+  <w:abstractNum w:abstractNumId="23" w15:restartNumberingAfterBreak="0">
     <w:nsid w:val="76457E27"/>
     <w:multiLevelType w:val="hybridMultilevel"/>
     <w:tmpl w:val="5B9256C2"/>
@@ -4960,7 +6287,7 @@
       </w:pPr>
     </w:lvl>
   </w:abstractNum>
-  <w:abstractNum w:abstractNumId="23" w15:restartNumberingAfterBreak="0">
+  <w:abstractNum w:abstractNumId="24" w15:restartNumberingAfterBreak="0">
     <w:nsid w:val="78A23368"/>
     <w:multiLevelType w:val="hybridMultilevel"/>
     <w:tmpl w:val="B89832F8"/>
@@ -5050,22 +6377,22 @@
     <w:abstractNumId w:val="3"/>
   </w:num>
   <w:num w:numId="2">
+    <w:abstractNumId w:val="17"/>
+  </w:num>
+  <w:num w:numId="3">
+    <w:abstractNumId w:val="19"/>
+  </w:num>
+  <w:num w:numId="4">
     <w:abstractNumId w:val="16"/>
   </w:num>
-  <w:num w:numId="3">
-    <w:abstractNumId w:val="18"/>
-  </w:num>
-  <w:num w:numId="4">
+  <w:num w:numId="5">
     <w:abstractNumId w:val="15"/>
-  </w:num>
-  <w:num w:numId="5">
-    <w:abstractNumId w:val="14"/>
   </w:num>
   <w:num w:numId="6">
     <w:abstractNumId w:val="9"/>
   </w:num>
   <w:num w:numId="7">
-    <w:abstractNumId w:val="20"/>
+    <w:abstractNumId w:val="21"/>
   </w:num>
   <w:num w:numId="8">
     <w:abstractNumId w:val="8"/>
@@ -5074,49 +6401,52 @@
     <w:abstractNumId w:val="6"/>
   </w:num>
   <w:num w:numId="10">
-    <w:abstractNumId w:val="22"/>
+    <w:abstractNumId w:val="23"/>
   </w:num>
   <w:num w:numId="11">
-    <w:abstractNumId w:val="10"/>
+    <w:abstractNumId w:val="11"/>
   </w:num>
   <w:num w:numId="12">
     <w:abstractNumId w:val="7"/>
   </w:num>
   <w:num w:numId="13">
-    <w:abstractNumId w:val="11"/>
+    <w:abstractNumId w:val="12"/>
   </w:num>
   <w:num w:numId="14">
-    <w:abstractNumId w:val="23"/>
+    <w:abstractNumId w:val="24"/>
   </w:num>
   <w:num w:numId="15">
     <w:abstractNumId w:val="0"/>
   </w:num>
   <w:num w:numId="16">
-    <w:abstractNumId w:val="12"/>
+    <w:abstractNumId w:val="13"/>
   </w:num>
   <w:num w:numId="17">
     <w:abstractNumId w:val="1"/>
   </w:num>
   <w:num w:numId="18">
-    <w:abstractNumId w:val="13"/>
+    <w:abstractNumId w:val="14"/>
   </w:num>
   <w:num w:numId="19">
-    <w:abstractNumId w:val="17"/>
+    <w:abstractNumId w:val="18"/>
   </w:num>
   <w:num w:numId="20">
     <w:abstractNumId w:val="5"/>
   </w:num>
   <w:num w:numId="21">
-    <w:abstractNumId w:val="19"/>
+    <w:abstractNumId w:val="20"/>
   </w:num>
   <w:num w:numId="22">
     <w:abstractNumId w:val="4"/>
   </w:num>
   <w:num w:numId="23">
-    <w:abstractNumId w:val="21"/>
+    <w:abstractNumId w:val="22"/>
   </w:num>
   <w:num w:numId="24">
     <w:abstractNumId w:val="2"/>
+  </w:num>
+  <w:num w:numId="25">
+    <w:abstractNumId w:val="10"/>
   </w:num>
   <w:numIdMacAtCleanup w:val="18"/>
 </w:numbering>
@@ -6987,7 +8317,7 @@
 </file>
 
 <file path=customXml/itemProps1.xml><?xml version="1.0" encoding="utf-8"?>
-<ds:datastoreItem xmlns:ds="http://schemas.openxmlformats.org/officeDocument/2006/customXml" ds:itemID="{7F551CC6-D869-4DCB-BBF4-905A97C9A5DA}">
+<ds:datastoreItem xmlns:ds="http://schemas.openxmlformats.org/officeDocument/2006/customXml" ds:itemID="{EA6DAD9C-34ED-4276-8032-73D175BBABE7}">
   <ds:schemaRefs>
     <ds:schemaRef ds:uri="http://schemas.openxmlformats.org/officeDocument/2006/bibliography"/>
   </ds:schemaRefs>

</xml_diff>